<commit_message>
Implemented roles and allowed for those roles to be reflected on login as well.  Need to test functionality after models have been created
</commit_message>
<xml_diff>
--- a/db8abase_User_Stories.docx
+++ b/db8abase_User_Stories.docx
@@ -9,64 +9,377 @@
           <w:b/>
         </w:rPr>
       </w:pPr>
-      <w:proofErr w:type="spellStart"/>
       <w:r>
         <w:rPr>
           <w:b/>
         </w:rPr>
-        <w:t>Propertech</w:t>
-      </w:r>
-      <w:proofErr w:type="spellEnd"/>
+        <w:t>Db8abase – Debate Tournament/Team Management Application</w:t>
+      </w:r>
+    </w:p>
+    <w:p>
       <w:r>
         <w:rPr>
           <w:b/>
         </w:rPr>
-        <w:t xml:space="preserve"> </w:t>
-      </w:r>
+        <w:t xml:space="preserve">Learning objective: </w:t>
+      </w:r>
+      <w:r>
+        <w:t>Build a Rental Management Application</w:t>
+      </w:r>
+    </w:p>
+    <w:p>
       <w:r>
         <w:rPr>
           <w:b/>
         </w:rPr>
-        <w:t>Rental Management Software</w:t>
-      </w:r>
-    </w:p>
-    <w:p>
-      <w:r>
+        <w:t>Technologies:</w:t>
+      </w:r>
+      <w:r>
+        <w:t xml:space="preserve"> ASP.</w:t>
+      </w:r>
+      <w:r>
+        <w:t>NET Core</w:t>
+      </w:r>
+      <w:r>
+        <w:t>,</w:t>
+      </w:r>
+      <w:r>
+        <w:t xml:space="preserve"> SQL/Firebase,</w:t>
+      </w:r>
+      <w:r>
+        <w:t xml:space="preserve"> HTML, CSS</w:t>
+      </w:r>
+      <w:r>
+        <w:t>,</w:t>
+      </w:r>
+      <w:r>
+        <w:t xml:space="preserve"> Bootstrap,</w:t>
+      </w:r>
+      <w:r>
+        <w:t xml:space="preserve"> Postman</w:t>
+      </w:r>
+      <w:r>
+        <w:t>, APIs</w:t>
+      </w:r>
+      <w:r>
+        <w:t>, Google Cloud</w:t>
+      </w:r>
+    </w:p>
+    <w:p/>
+    <w:p>
+      <w:pPr>
         <w:rPr>
           <w:b/>
-        </w:rPr>
-        <w:t xml:space="preserve">Learning objective: </w:t>
-      </w:r>
-      <w:r>
-        <w:t>Build a Rental Management Application</w:t>
-      </w:r>
-    </w:p>
-    <w:p>
+          <w:bCs/>
+        </w:rPr>
+      </w:pPr>
       <w:r>
         <w:rPr>
           <w:b/>
-        </w:rPr>
-        <w:t>Technologies:</w:t>
-      </w:r>
-      <w:r>
-        <w:t xml:space="preserve"> ASP.</w:t>
-      </w:r>
-      <w:r>
-        <w:t>NET Core</w:t>
-      </w:r>
-      <w:r>
-        <w:t>, HTML, CSS</w:t>
-      </w:r>
-      <w:r>
-        <w:t>, Postman</w:t>
-      </w:r>
-      <w:r>
-        <w:t>, APIs</w:t>
-      </w:r>
-    </w:p>
-    <w:p>
+          <w:bCs/>
+        </w:rPr>
+        <w:t>Anonymous User</w:t>
+      </w:r>
+    </w:p>
+    <w:p>
+      <w:r>
+        <w:t>As an anonymous user, I would like to view a list of tournaments and be able to see their details</w:t>
+      </w:r>
+    </w:p>
+    <w:p>
+      <w:r>
+        <w:t xml:space="preserve">As an anonymous user, I would like to view which teams have </w:t>
+      </w:r>
+      <w:proofErr w:type="gramStart"/>
+      <w:r>
+        <w:t>entered into</w:t>
+      </w:r>
+      <w:proofErr w:type="gramEnd"/>
+      <w:r>
+        <w:t xml:space="preserve"> a specific tournament</w:t>
+      </w:r>
+    </w:p>
+    <w:p>
+      <w:r>
+        <w:t>As an anonymous user, I would like to view a judge’s philosophy after searching for them</w:t>
+      </w:r>
+    </w:p>
+    <w:p>
+      <w:pPr>
+        <w:rPr>
+          <w:b/>
+          <w:bCs/>
+        </w:rPr>
+      </w:pPr>
+      <w:r>
+        <w:rPr>
+          <w:b/>
+          <w:bCs/>
+        </w:rPr>
+        <w:t>Debater</w:t>
+      </w:r>
+    </w:p>
+    <w:p>
+      <w:r>
+        <w:t>As a debater, I would like to be able to view pairings for each round showing me my opponent, the room I am debating in, and my judge</w:t>
+      </w:r>
+    </w:p>
+    <w:p>
+      <w:r>
+        <w:t>As a debater, I would like to be able to click a link on the pairings and see my judge’s philosophy</w:t>
+      </w:r>
+    </w:p>
+    <w:p>
+      <w:r>
+        <w:t>As a debater, I would like to see all tournament details and which teams have been entered</w:t>
+      </w:r>
+    </w:p>
+    <w:p>
+      <w:r>
+        <w:t>Bonus: As a debater, I would like to click on an entrant and view which arguments they have been reading for the year</w:t>
+      </w:r>
+    </w:p>
+    <w:p>
+      <w:r>
+        <w:t xml:space="preserve">Bonus: As a debater, I would like to be able to upload speech documents for a </w:t>
+      </w:r>
+      <w:proofErr w:type="gramStart"/>
+      <w:r>
+        <w:t>particular round</w:t>
+      </w:r>
+      <w:proofErr w:type="gramEnd"/>
+      <w:r>
+        <w:t xml:space="preserve"> in order to create a round report which other students can view</w:t>
+      </w:r>
+    </w:p>
+    <w:p>
+      <w:r>
+        <w:t>Bonus: As a debater, I would like to be able to upload a video of a practice speech for my coach to view and receive feedback about the speech</w:t>
+      </w:r>
+    </w:p>
+    <w:p>
+      <w:r>
+        <w:t xml:space="preserve">Super Bonus: As a debater, I would like to be able to manage </w:t>
+      </w:r>
+      <w:proofErr w:type="gramStart"/>
+      <w:r>
+        <w:t>all of</w:t>
+      </w:r>
+      <w:proofErr w:type="gramEnd"/>
+      <w:r>
+        <w:t xml:space="preserve"> my team’s debate files within the application by syncing the storage with Google Cloud</w:t>
+      </w:r>
+    </w:p>
+    <w:p>
+      <w:pPr>
+        <w:rPr>
+          <w:b/>
+          <w:bCs/>
+        </w:rPr>
+      </w:pPr>
+      <w:r>
+        <w:rPr>
+          <w:b/>
+          <w:bCs/>
+        </w:rPr>
+        <w:t>Judge</w:t>
+      </w:r>
+    </w:p>
+    <w:p>
+      <w:r>
+        <w:rPr>
+          <w:highlight w:val="red"/>
+        </w:rPr>
+        <w:t>As a judge, I would like to be able to enter my judging philosophy and update it periodically</w:t>
+      </w:r>
+    </w:p>
+    <w:p>
+      <w:r>
+        <w:rPr>
+          <w:highlight w:val="red"/>
+        </w:rPr>
+        <w:t xml:space="preserve">As a </w:t>
+      </w:r>
+      <w:proofErr w:type="gramStart"/>
+      <w:r>
+        <w:rPr>
+          <w:highlight w:val="red"/>
+        </w:rPr>
+        <w:t>judge ,</w:t>
+      </w:r>
+      <w:proofErr w:type="gramEnd"/>
+      <w:r>
+        <w:rPr>
+          <w:highlight w:val="red"/>
+        </w:rPr>
+        <w:t xml:space="preserve"> I would like to be able to view tournament details including entries</w:t>
+      </w:r>
+    </w:p>
+    <w:p>
+      <w:r>
+        <w:t>As a judge, I would like to be able to receive an email informing me which time I am judging, the room, and which teams</w:t>
+      </w:r>
+    </w:p>
+    <w:p>
+      <w:r>
+        <w:t>As a judge, I would like to be able to submit a ballot at the conclusion of a debate informing the tournament director which team won, assigning speaker points, and giving a quick reason I voted the way I did</w:t>
+      </w:r>
+    </w:p>
+    <w:p>
+      <w:r>
+        <w:t xml:space="preserve">Bonus: </w:t>
+      </w:r>
+      <w:r>
+        <w:t>As a judge, I would like to be able to search for local restaurants within the vicinity of the tournament location</w:t>
+      </w:r>
+    </w:p>
+    <w:p/>
+    <w:p>
+      <w:pPr>
+        <w:rPr>
+          <w:b/>
+          <w:bCs/>
+        </w:rPr>
+      </w:pPr>
+      <w:r>
+        <w:rPr>
+          <w:b/>
+          <w:bCs/>
+        </w:rPr>
+        <w:lastRenderedPageBreak/>
+        <w:t>Coach</w:t>
+      </w:r>
+    </w:p>
+    <w:p>
+      <w:r>
+        <w:rPr>
+          <w:highlight w:val="red"/>
+        </w:rPr>
+        <w:t>As a coach, I would like to create a roster of debaters</w:t>
+      </w:r>
+    </w:p>
+    <w:p>
+      <w:r>
+        <w:rPr>
+          <w:highlight w:val="red"/>
+        </w:rPr>
+        <w:t>As a coach, I would like to be able to enter teams of two debaters into a tournament</w:t>
+      </w:r>
+    </w:p>
+    <w:p>
+      <w:r>
+        <w:rPr>
+          <w:highlight w:val="red"/>
+        </w:rPr>
+        <w:t>As a coach, I would like to be able to enter judges into the tournament</w:t>
+      </w:r>
+    </w:p>
+    <w:p>
+      <w:r>
+        <w:t>As a coach, I would like to be able to pay tournament entry fees for a tournament</w:t>
+      </w:r>
+    </w:p>
+    <w:p>
+      <w:r>
+        <w:rPr>
+          <w:highlight w:val="red"/>
+        </w:rPr>
+        <w:t>As a coach, I would like to be able to view tournament logistics and details in a .docx format that I can download</w:t>
+      </w:r>
       <w:bookmarkStart w:id="0" w:name="_GoBack"/>
       <w:bookmarkEnd w:id="0"/>
+      <w:r>
+        <w:t xml:space="preserve"> </w:t>
+      </w:r>
+    </w:p>
+    <w:p>
+      <w:r>
+        <w:t>As a coach, I would like to be able to see the location of a tournament on a map</w:t>
+      </w:r>
+    </w:p>
+    <w:p>
+      <w:r>
+        <w:t xml:space="preserve">As a coach, I would like to be able to compare two </w:t>
+      </w:r>
+      <w:proofErr w:type="gramStart"/>
+      <w:r>
+        <w:t>teams</w:t>
+      </w:r>
+      <w:proofErr w:type="gramEnd"/>
+      <w:r>
+        <w:t xml:space="preserve"> annual performance using data visualization tools (using Chart JS).  This comparison would include:</w:t>
+      </w:r>
+    </w:p>
+    <w:p>
+      <w:pPr>
+        <w:pStyle w:val="ListParagraph"/>
+        <w:numPr>
+          <w:ilvl w:val="0"/>
+          <w:numId w:val="3"/>
+        </w:numPr>
+      </w:pPr>
+      <w:r>
+        <w:t>Records at each tournament</w:t>
+      </w:r>
+    </w:p>
+    <w:p>
+      <w:pPr>
+        <w:pStyle w:val="ListParagraph"/>
+        <w:numPr>
+          <w:ilvl w:val="0"/>
+          <w:numId w:val="3"/>
+        </w:numPr>
+      </w:pPr>
+      <w:r>
+        <w:t>Records against each other</w:t>
+      </w:r>
+    </w:p>
+    <w:p>
+      <w:pPr>
+        <w:pStyle w:val="ListParagraph"/>
+        <w:numPr>
+          <w:ilvl w:val="0"/>
+          <w:numId w:val="3"/>
+        </w:numPr>
+      </w:pPr>
+      <w:r>
+        <w:t>Yearly performance metric line graph (speaker points and wins would be different graphs)</w:t>
+      </w:r>
+    </w:p>
+    <w:p>
+      <w:pPr>
+        <w:pStyle w:val="ListParagraph"/>
+        <w:numPr>
+          <w:ilvl w:val="0"/>
+          <w:numId w:val="3"/>
+        </w:numPr>
+      </w:pPr>
+      <w:r>
+        <w:t>Bonus: Records against the teams they have both faced</w:t>
+      </w:r>
+    </w:p>
+    <w:p>
+      <w:r>
+        <w:t>Bonus: As a coach, I would like to be able to get directions from my school’s location to the tournament location</w:t>
+      </w:r>
+    </w:p>
+    <w:p>
+      <w:r>
+        <w:t>Bonus: As a coach, I would like to be able to limit access to different sections of my team’s debate evidence</w:t>
+      </w:r>
+    </w:p>
+    <w:p>
+      <w:r>
+        <w:t xml:space="preserve">Bonus: As a coach, I would like to be able to </w:t>
+      </w:r>
+      <w:r>
+        <w:t>update the round reports for my teams</w:t>
+      </w:r>
+    </w:p>
+    <w:p>
+      <w:r>
+        <w:t>Bonus: As a coach, I would like to be able to book my travel plans within the application</w:t>
+      </w:r>
     </w:p>
     <w:p>
       <w:pPr>
@@ -75,7 +388,169 @@
           <w:bCs/>
         </w:rPr>
       </w:pPr>
-    </w:p>
+      <w:r>
+        <w:rPr>
+          <w:b/>
+          <w:bCs/>
+        </w:rPr>
+        <w:t>Tournament Director</w:t>
+      </w:r>
+    </w:p>
+    <w:p>
+      <w:r>
+        <w:rPr>
+          <w:highlight w:val="red"/>
+        </w:rPr>
+        <w:t>As a tournament director, I would like to be able to create a tournament by scheduling it, uploading logistics for the tournament in .docx format, and allow teams to be entered</w:t>
+      </w:r>
+    </w:p>
+    <w:p>
+      <w:r>
+        <w:t xml:space="preserve">As a tournament director, I would like to </w:t>
+      </w:r>
+      <w:r>
+        <w:t>be able to tabulate a tournament within the program.  Tabulation would include these minimum specifications:</w:t>
+      </w:r>
+    </w:p>
+    <w:p>
+      <w:pPr>
+        <w:pStyle w:val="ListParagraph"/>
+        <w:numPr>
+          <w:ilvl w:val="0"/>
+          <w:numId w:val="2"/>
+        </w:numPr>
+      </w:pPr>
+      <w:r>
+        <w:t>Minimum of 4 rounds and quarterfinals of a tournament</w:t>
+      </w:r>
+    </w:p>
+    <w:p>
+      <w:pPr>
+        <w:pStyle w:val="ListParagraph"/>
+        <w:numPr>
+          <w:ilvl w:val="0"/>
+          <w:numId w:val="2"/>
+        </w:numPr>
+      </w:pPr>
+      <w:r>
+        <w:t>Each team will have two affirmative and negative debates per tournament</w:t>
+      </w:r>
+    </w:p>
+    <w:p>
+      <w:pPr>
+        <w:pStyle w:val="ListParagraph"/>
+        <w:numPr>
+          <w:ilvl w:val="0"/>
+          <w:numId w:val="2"/>
+        </w:numPr>
+      </w:pPr>
+      <w:r>
+        <w:t>Each team will not face the same team twice</w:t>
+      </w:r>
+    </w:p>
+    <w:p>
+      <w:pPr>
+        <w:pStyle w:val="ListParagraph"/>
+        <w:numPr>
+          <w:ilvl w:val="0"/>
+          <w:numId w:val="2"/>
+        </w:numPr>
+      </w:pPr>
+      <w:r>
+        <w:t>Each team will not have the same judge more than once unless it is elimination rounds</w:t>
+      </w:r>
+    </w:p>
+    <w:p>
+      <w:pPr>
+        <w:pStyle w:val="ListParagraph"/>
+        <w:numPr>
+          <w:ilvl w:val="0"/>
+          <w:numId w:val="2"/>
+        </w:numPr>
+      </w:pPr>
+      <w:r>
+        <w:t>If a team faces a team they have previously encountered in a tournament, they will be locked to the opposite sides in elimination rounds</w:t>
+      </w:r>
+    </w:p>
+    <w:p>
+      <w:pPr>
+        <w:pStyle w:val="ListParagraph"/>
+        <w:numPr>
+          <w:ilvl w:val="0"/>
+          <w:numId w:val="2"/>
+        </w:numPr>
+      </w:pPr>
+      <w:r>
+        <w:t>Teams will be paired based upon record and combined speaker points after the first two rounds</w:t>
+      </w:r>
+    </w:p>
+    <w:p>
+      <w:pPr>
+        <w:pStyle w:val="ListParagraph"/>
+        <w:numPr>
+          <w:ilvl w:val="0"/>
+          <w:numId w:val="2"/>
+        </w:numPr>
+      </w:pPr>
+      <w:r>
+        <w:t>Rounds will be randomly paired for the first two rounds</w:t>
+      </w:r>
+    </w:p>
+    <w:p>
+      <w:pPr>
+        <w:pStyle w:val="ListParagraph"/>
+        <w:numPr>
+          <w:ilvl w:val="0"/>
+          <w:numId w:val="2"/>
+        </w:numPr>
+      </w:pPr>
+      <w:r>
+        <w:t>Teams can’t face teams from their own school</w:t>
+      </w:r>
+    </w:p>
+    <w:p>
+      <w:r>
+        <w:lastRenderedPageBreak/>
+        <w:t xml:space="preserve">As a tournament director, I would like to </w:t>
+      </w:r>
+      <w:r>
+        <w:t>be able to view each ballot submitted by judges</w:t>
+      </w:r>
+    </w:p>
+    <w:p>
+      <w:r>
+        <w:t>As a tournament director, I would like to be able to send pairings to all debaters, coaches, and judges via email</w:t>
+      </w:r>
+    </w:p>
+    <w:p>
+      <w:r>
+        <w:t>As a tournament director, I would like to be able to account for which teams have paid entry fees</w:t>
+      </w:r>
+    </w:p>
+    <w:p>
+      <w:r>
+        <w:t xml:space="preserve">As a tournament director, I would like to </w:t>
+      </w:r>
+      <w:r>
+        <w:t>be able to generate cumulation sheets indicating the final ranking of teams after preliminary rounds which shows their performance for each round</w:t>
+      </w:r>
+    </w:p>
+    <w:p>
+      <w:r>
+        <w:t xml:space="preserve">As a tournament director, I would like to </w:t>
+      </w:r>
+      <w:r>
+        <w:t>be able to generate a speaker awards sheet ranking all speakers in the tournament</w:t>
+      </w:r>
+    </w:p>
+    <w:p>
+      <w:r>
+        <w:t>Bonus: As a tournament director, I would like to be able to archive the results of my tournament at the conclusion of the tournament so it can be accessed at the end of the year</w:t>
+      </w:r>
+    </w:p>
+    <w:p/>
+    <w:p/>
+    <w:p/>
     <w:sectPr>
       <w:pgSz w:w="12240" w:h="15840"/>
       <w:pgMar w:top="1440" w:right="1440" w:bottom="1440" w:left="1440" w:header="720" w:footer="720" w:gutter="0"/>
@@ -89,6 +564,232 @@
 <file path=word/numbering.xml><?xml version="1.0" encoding="utf-8"?>
 <w:numbering xmlns:wpc="http://schemas.microsoft.com/office/word/2010/wordprocessingCanvas" xmlns:cx="http://schemas.microsoft.com/office/drawing/2014/chartex" xmlns:cx1="http://schemas.microsoft.com/office/drawing/2015/9/8/chartex" xmlns:cx2="http://schemas.microsoft.com/office/drawing/2015/10/21/chartex" xmlns:cx3="http://schemas.microsoft.com/office/drawing/2016/5/9/chartex" xmlns:cx4="http://schemas.microsoft.com/office/drawing/2016/5/10/chartex" xmlns:cx5="http://schemas.microsoft.com/office/drawing/2016/5/11/chartex" xmlns:cx6="http://schemas.microsoft.com/office/drawing/2016/5/12/chartex" xmlns:cx7="http://schemas.microsoft.com/office/drawing/2016/5/13/chartex" xmlns:cx8="http://schemas.microsoft.com/office/drawing/2016/5/14/chartex" xmlns:mc="http://schemas.openxmlformats.org/markup-compatibility/2006" xmlns:aink="http://schemas.microsoft.com/office/drawing/2016/ink" xmlns:am3d="http://schemas.microsoft.com/office/drawing/2017/model3d" xmlns:o="urn:schemas-microsoft-com:office:office" xmlns:r="http://schemas.openxmlformats.org/officeDocument/2006/relationships" xmlns:m="http://schemas.openxmlformats.org/officeDocument/2006/math" xmlns:v="urn:schemas-microsoft-com:vml" xmlns:wp14="http://schemas.microsoft.com/office/word/2010/wordprocessingDrawing" xmlns:wp="http://schemas.openxmlformats.org/drawingml/2006/wordprocessingDrawing" xmlns:w10="urn:schemas-microsoft-com:office:word" xmlns:w="http://schemas.openxmlformats.org/wordprocessingml/2006/main" xmlns:w14="http://schemas.microsoft.com/office/word/2010/wordml" xmlns:w15="http://schemas.microsoft.com/office/word/2012/wordml" xmlns:w16cid="http://schemas.microsoft.com/office/word/2016/wordml/cid" xmlns:w16se="http://schemas.microsoft.com/office/word/2015/wordml/symex" xmlns:wpg="http://schemas.microsoft.com/office/word/2010/wordprocessingGroup" xmlns:wpi="http://schemas.microsoft.com/office/word/2010/wordprocessingInk" xmlns:wne="http://schemas.microsoft.com/office/word/2006/wordml" xmlns:wps="http://schemas.microsoft.com/office/word/2010/wordprocessingShape" mc:Ignorable="w14 w15 w16se w16cid wp14">
   <w:abstractNum w:abstractNumId="0" w15:restartNumberingAfterBreak="0">
+    <w:nsid w:val="414539D9"/>
+    <w:multiLevelType w:val="hybridMultilevel"/>
+    <w:tmpl w:val="061EF5FC"/>
+    <w:lvl w:ilvl="0" w:tplc="04090001">
+      <w:start w:val="1"/>
+      <w:numFmt w:val="bullet"/>
+      <w:lvlText w:val=""/>
+      <w:lvlJc w:val="left"/>
+      <w:pPr>
+        <w:ind w:left="720" w:hanging="360"/>
+      </w:pPr>
+      <w:rPr>
+        <w:rFonts w:ascii="Symbol" w:hAnsi="Symbol" w:hint="default"/>
+      </w:rPr>
+    </w:lvl>
+    <w:lvl w:ilvl="1" w:tplc="04090003" w:tentative="1">
+      <w:start w:val="1"/>
+      <w:numFmt w:val="bullet"/>
+      <w:lvlText w:val="o"/>
+      <w:lvlJc w:val="left"/>
+      <w:pPr>
+        <w:ind w:left="1440" w:hanging="360"/>
+      </w:pPr>
+      <w:rPr>
+        <w:rFonts w:ascii="Courier New" w:hAnsi="Courier New" w:cs="Courier New" w:hint="default"/>
+      </w:rPr>
+    </w:lvl>
+    <w:lvl w:ilvl="2" w:tplc="04090005" w:tentative="1">
+      <w:start w:val="1"/>
+      <w:numFmt w:val="bullet"/>
+      <w:lvlText w:val=""/>
+      <w:lvlJc w:val="left"/>
+      <w:pPr>
+        <w:ind w:left="2160" w:hanging="360"/>
+      </w:pPr>
+      <w:rPr>
+        <w:rFonts w:ascii="Wingdings" w:hAnsi="Wingdings" w:hint="default"/>
+      </w:rPr>
+    </w:lvl>
+    <w:lvl w:ilvl="3" w:tplc="04090001" w:tentative="1">
+      <w:start w:val="1"/>
+      <w:numFmt w:val="bullet"/>
+      <w:lvlText w:val=""/>
+      <w:lvlJc w:val="left"/>
+      <w:pPr>
+        <w:ind w:left="2880" w:hanging="360"/>
+      </w:pPr>
+      <w:rPr>
+        <w:rFonts w:ascii="Symbol" w:hAnsi="Symbol" w:hint="default"/>
+      </w:rPr>
+    </w:lvl>
+    <w:lvl w:ilvl="4" w:tplc="04090003" w:tentative="1">
+      <w:start w:val="1"/>
+      <w:numFmt w:val="bullet"/>
+      <w:lvlText w:val="o"/>
+      <w:lvlJc w:val="left"/>
+      <w:pPr>
+        <w:ind w:left="3600" w:hanging="360"/>
+      </w:pPr>
+      <w:rPr>
+        <w:rFonts w:ascii="Courier New" w:hAnsi="Courier New" w:cs="Courier New" w:hint="default"/>
+      </w:rPr>
+    </w:lvl>
+    <w:lvl w:ilvl="5" w:tplc="04090005" w:tentative="1">
+      <w:start w:val="1"/>
+      <w:numFmt w:val="bullet"/>
+      <w:lvlText w:val=""/>
+      <w:lvlJc w:val="left"/>
+      <w:pPr>
+        <w:ind w:left="4320" w:hanging="360"/>
+      </w:pPr>
+      <w:rPr>
+        <w:rFonts w:ascii="Wingdings" w:hAnsi="Wingdings" w:hint="default"/>
+      </w:rPr>
+    </w:lvl>
+    <w:lvl w:ilvl="6" w:tplc="04090001" w:tentative="1">
+      <w:start w:val="1"/>
+      <w:numFmt w:val="bullet"/>
+      <w:lvlText w:val=""/>
+      <w:lvlJc w:val="left"/>
+      <w:pPr>
+        <w:ind w:left="5040" w:hanging="360"/>
+      </w:pPr>
+      <w:rPr>
+        <w:rFonts w:ascii="Symbol" w:hAnsi="Symbol" w:hint="default"/>
+      </w:rPr>
+    </w:lvl>
+    <w:lvl w:ilvl="7" w:tplc="04090003" w:tentative="1">
+      <w:start w:val="1"/>
+      <w:numFmt w:val="bullet"/>
+      <w:lvlText w:val="o"/>
+      <w:lvlJc w:val="left"/>
+      <w:pPr>
+        <w:ind w:left="5760" w:hanging="360"/>
+      </w:pPr>
+      <w:rPr>
+        <w:rFonts w:ascii="Courier New" w:hAnsi="Courier New" w:cs="Courier New" w:hint="default"/>
+      </w:rPr>
+    </w:lvl>
+    <w:lvl w:ilvl="8" w:tplc="04090005" w:tentative="1">
+      <w:start w:val="1"/>
+      <w:numFmt w:val="bullet"/>
+      <w:lvlText w:val=""/>
+      <w:lvlJc w:val="left"/>
+      <w:pPr>
+        <w:ind w:left="6480" w:hanging="360"/>
+      </w:pPr>
+      <w:rPr>
+        <w:rFonts w:ascii="Wingdings" w:hAnsi="Wingdings" w:hint="default"/>
+      </w:rPr>
+    </w:lvl>
+  </w:abstractNum>
+  <w:abstractNum w:abstractNumId="1" w15:restartNumberingAfterBreak="0">
+    <w:nsid w:val="539D6E81"/>
+    <w:multiLevelType w:val="hybridMultilevel"/>
+    <w:tmpl w:val="264CBF6E"/>
+    <w:lvl w:ilvl="0" w:tplc="04090001">
+      <w:start w:val="1"/>
+      <w:numFmt w:val="bullet"/>
+      <w:lvlText w:val=""/>
+      <w:lvlJc w:val="left"/>
+      <w:pPr>
+        <w:ind w:left="720" w:hanging="360"/>
+      </w:pPr>
+      <w:rPr>
+        <w:rFonts w:ascii="Symbol" w:hAnsi="Symbol" w:hint="default"/>
+      </w:rPr>
+    </w:lvl>
+    <w:lvl w:ilvl="1" w:tplc="04090003" w:tentative="1">
+      <w:start w:val="1"/>
+      <w:numFmt w:val="bullet"/>
+      <w:lvlText w:val="o"/>
+      <w:lvlJc w:val="left"/>
+      <w:pPr>
+        <w:ind w:left="1440" w:hanging="360"/>
+      </w:pPr>
+      <w:rPr>
+        <w:rFonts w:ascii="Courier New" w:hAnsi="Courier New" w:cs="Courier New" w:hint="default"/>
+      </w:rPr>
+    </w:lvl>
+    <w:lvl w:ilvl="2" w:tplc="04090005" w:tentative="1">
+      <w:start w:val="1"/>
+      <w:numFmt w:val="bullet"/>
+      <w:lvlText w:val=""/>
+      <w:lvlJc w:val="left"/>
+      <w:pPr>
+        <w:ind w:left="2160" w:hanging="360"/>
+      </w:pPr>
+      <w:rPr>
+        <w:rFonts w:ascii="Wingdings" w:hAnsi="Wingdings" w:hint="default"/>
+      </w:rPr>
+    </w:lvl>
+    <w:lvl w:ilvl="3" w:tplc="04090001" w:tentative="1">
+      <w:start w:val="1"/>
+      <w:numFmt w:val="bullet"/>
+      <w:lvlText w:val=""/>
+      <w:lvlJc w:val="left"/>
+      <w:pPr>
+        <w:ind w:left="2880" w:hanging="360"/>
+      </w:pPr>
+      <w:rPr>
+        <w:rFonts w:ascii="Symbol" w:hAnsi="Symbol" w:hint="default"/>
+      </w:rPr>
+    </w:lvl>
+    <w:lvl w:ilvl="4" w:tplc="04090003" w:tentative="1">
+      <w:start w:val="1"/>
+      <w:numFmt w:val="bullet"/>
+      <w:lvlText w:val="o"/>
+      <w:lvlJc w:val="left"/>
+      <w:pPr>
+        <w:ind w:left="3600" w:hanging="360"/>
+      </w:pPr>
+      <w:rPr>
+        <w:rFonts w:ascii="Courier New" w:hAnsi="Courier New" w:cs="Courier New" w:hint="default"/>
+      </w:rPr>
+    </w:lvl>
+    <w:lvl w:ilvl="5" w:tplc="04090005" w:tentative="1">
+      <w:start w:val="1"/>
+      <w:numFmt w:val="bullet"/>
+      <w:lvlText w:val=""/>
+      <w:lvlJc w:val="left"/>
+      <w:pPr>
+        <w:ind w:left="4320" w:hanging="360"/>
+      </w:pPr>
+      <w:rPr>
+        <w:rFonts w:ascii="Wingdings" w:hAnsi="Wingdings" w:hint="default"/>
+      </w:rPr>
+    </w:lvl>
+    <w:lvl w:ilvl="6" w:tplc="04090001" w:tentative="1">
+      <w:start w:val="1"/>
+      <w:numFmt w:val="bullet"/>
+      <w:lvlText w:val=""/>
+      <w:lvlJc w:val="left"/>
+      <w:pPr>
+        <w:ind w:left="5040" w:hanging="360"/>
+      </w:pPr>
+      <w:rPr>
+        <w:rFonts w:ascii="Symbol" w:hAnsi="Symbol" w:hint="default"/>
+      </w:rPr>
+    </w:lvl>
+    <w:lvl w:ilvl="7" w:tplc="04090003" w:tentative="1">
+      <w:start w:val="1"/>
+      <w:numFmt w:val="bullet"/>
+      <w:lvlText w:val="o"/>
+      <w:lvlJc w:val="left"/>
+      <w:pPr>
+        <w:ind w:left="5760" w:hanging="360"/>
+      </w:pPr>
+      <w:rPr>
+        <w:rFonts w:ascii="Courier New" w:hAnsi="Courier New" w:cs="Courier New" w:hint="default"/>
+      </w:rPr>
+    </w:lvl>
+    <w:lvl w:ilvl="8" w:tplc="04090005" w:tentative="1">
+      <w:start w:val="1"/>
+      <w:numFmt w:val="bullet"/>
+      <w:lvlText w:val=""/>
+      <w:lvlJc w:val="left"/>
+      <w:pPr>
+        <w:ind w:left="6480" w:hanging="360"/>
+      </w:pPr>
+      <w:rPr>
+        <w:rFonts w:ascii="Wingdings" w:hAnsi="Wingdings" w:hint="default"/>
+      </w:rPr>
+    </w:lvl>
+  </w:abstractNum>
+  <w:abstractNum w:abstractNumId="2" w15:restartNumberingAfterBreak="0">
     <w:nsid w:val="55264FB5"/>
     <w:multiLevelType w:val="hybridMultilevel"/>
     <w:tmpl w:val="1E144CA2"/>
@@ -202,7 +903,13 @@
     </w:lvl>
   </w:abstractNum>
   <w:num w:numId="1">
+    <w:abstractNumId w:val="2"/>
+  </w:num>
+  <w:num w:numId="2">
     <w:abstractNumId w:val="0"/>
+  </w:num>
+  <w:num w:numId="3">
+    <w:abstractNumId w:val="1"/>
   </w:num>
 </w:numbering>
 </file>

</xml_diff>